<commit_message>
Fix subTeam2 domain docs
</commit_message>
<xml_diff>
--- a/subTeam2/subTeam2 Domain.docx
+++ b/subTeam2/subTeam2 Domain.docx
@@ -5,6 +5,7 @@
     <w:p>
       <w:pPr>
         <w:rPr>
+          <w:rFonts w:hint="eastAsia"/>
           <w:color w:val="0000FF"/>
         </w:rPr>
       </w:pPr>
@@ -11504,6 +11505,13 @@
     <w:p>
       <w:pPr>
         <w:rPr>
+          <w:color w:val="0000FF"/>
+        </w:rPr>
+      </w:pPr>
+    </w:p>
+    <w:p>
+      <w:pPr>
+        <w:rPr>
           <w:rFonts w:hint="eastAsia"/>
           <w:color w:val="0000FF"/>
         </w:rPr>
@@ -21313,6 +21321,78 @@
               <w:t>.</w:t>
             </w:r>
           </w:p>
+          <w:p>
+            <w:pPr>
+              <w:widowControl w:val="0"/>
+              <w:numPr>
+                <w:ilvl w:val="0"/>
+                <w:numId w:val="3"/>
+              </w:numPr>
+              <w:spacing w:line="240" w:lineRule="auto"/>
+            </w:pPr>
+            <w:proofErr w:type="spellStart"/>
+            <w:r>
+              <w:rPr>
+                <w:rFonts w:ascii="Arial Unicode MS" w:eastAsia="Arial Unicode MS" w:hAnsi="Arial Unicode MS" w:cs="Arial Unicode MS"/>
+              </w:rPr>
+              <w:t>신고당한</w:t>
+            </w:r>
+            <w:proofErr w:type="spellEnd"/>
+            <w:r>
+              <w:rPr>
+                <w:rFonts w:ascii="Arial Unicode MS" w:eastAsia="Arial Unicode MS" w:hAnsi="Arial Unicode MS" w:cs="Arial Unicode MS"/>
+              </w:rPr>
+              <w:t xml:space="preserve"> </w:t>
+            </w:r>
+            <w:r>
+              <w:rPr>
+                <w:rFonts w:ascii="Arial Unicode MS" w:eastAsia="Arial Unicode MS" w:hAnsi="Arial Unicode MS" w:cs="Arial Unicode MS"/>
+              </w:rPr>
+              <w:t>유저들의</w:t>
+            </w:r>
+            <w:r>
+              <w:rPr>
+                <w:rFonts w:ascii="Arial Unicode MS" w:eastAsia="Arial Unicode MS" w:hAnsi="Arial Unicode MS" w:cs="Arial Unicode MS"/>
+              </w:rPr>
+              <w:t xml:space="preserve"> </w:t>
+            </w:r>
+            <w:r>
+              <w:rPr>
+                <w:rFonts w:ascii="Arial Unicode MS" w:eastAsia="Arial Unicode MS" w:hAnsi="Arial Unicode MS" w:cs="Arial Unicode MS"/>
+              </w:rPr>
+              <w:t>목록이</w:t>
+            </w:r>
+            <w:r>
+              <w:rPr>
+                <w:rFonts w:ascii="Arial Unicode MS" w:eastAsia="Arial Unicode MS" w:hAnsi="Arial Unicode MS" w:cs="Arial Unicode MS"/>
+              </w:rPr>
+              <w:t xml:space="preserve"> </w:t>
+            </w:r>
+            <w:r>
+              <w:rPr>
+                <w:rFonts w:ascii="Arial Unicode MS" w:eastAsia="Arial Unicode MS" w:hAnsi="Arial Unicode MS" w:cs="Arial Unicode MS"/>
+              </w:rPr>
+              <w:t>있어야</w:t>
+            </w:r>
+            <w:r>
+              <w:rPr>
+                <w:rFonts w:ascii="Arial Unicode MS" w:eastAsia="Arial Unicode MS" w:hAnsi="Arial Unicode MS" w:cs="Arial Unicode MS"/>
+              </w:rPr>
+              <w:t xml:space="preserve"> </w:t>
+            </w:r>
+            <w:r>
+              <w:rPr>
+                <w:rFonts w:ascii="Arial Unicode MS" w:eastAsia="Arial Unicode MS" w:hAnsi="Arial Unicode MS" w:cs="Arial Unicode MS"/>
+              </w:rPr>
+              <w:t>한다</w:t>
+            </w:r>
+            <w:r>
+              <w:rPr>
+                <w:rFonts w:ascii="Arial Unicode MS" w:eastAsia="Arial Unicode MS" w:hAnsi="Arial Unicode MS" w:cs="Arial Unicode MS"/>
+              </w:rPr>
+              <w:t>.</w:t>
+            </w:r>
+          </w:p>
         </w:tc>
       </w:tr>
       <w:tr>
@@ -22672,6 +22752,7 @@
               <w:rPr>
                 <w:rFonts w:ascii="Arial Unicode MS" w:eastAsia="Arial Unicode MS" w:hAnsi="Arial Unicode MS" w:cs="Arial Unicode MS"/>
               </w:rPr>
+              <w:lastRenderedPageBreak/>
               <w:t>회원제재</w:t>
             </w:r>
             <w:r>
@@ -22820,7 +22901,6 @@
               <w:rPr>
                 <w:rFonts w:ascii="Arial Unicode MS" w:eastAsia="Arial Unicode MS" w:hAnsi="Arial Unicode MS" w:cs="Arial Unicode MS"/>
               </w:rPr>
-              <w:lastRenderedPageBreak/>
               <w:t>현재</w:t>
             </w:r>
             <w:r>
@@ -23752,7 +23832,19 @@
               <w:rPr>
                 <w:rFonts w:ascii="Arial Unicode MS" w:eastAsia="Arial Unicode MS" w:hAnsi="Arial Unicode MS" w:cs="Arial Unicode MS"/>
               </w:rPr>
-              <w:t>회원정보수정</w:t>
+              <w:t>회원</w:t>
+            </w:r>
+            <w:r>
+              <w:rPr>
+                <w:rFonts w:ascii="Arial Unicode MS" w:eastAsia="Arial Unicode MS" w:hAnsi="Arial Unicode MS" w:cs="Arial Unicode MS"/>
+              </w:rPr>
+              <w:t xml:space="preserve"> </w:t>
+            </w:r>
+            <w:r>
+              <w:rPr>
+                <w:rFonts w:ascii="Arial Unicode MS" w:eastAsia="Arial Unicode MS" w:hAnsi="Arial Unicode MS" w:cs="Arial Unicode MS"/>
+              </w:rPr>
+              <w:t>제재</w:t>
             </w:r>
             <w:r>
               <w:rPr>
@@ -23765,6 +23857,18 @@
                 <w:rFonts w:ascii="Arial Unicode MS" w:eastAsia="Arial Unicode MS" w:hAnsi="Arial Unicode MS" w:cs="Arial Unicode MS"/>
               </w:rPr>
               <w:t>요청과</w:t>
+            </w:r>
+            <w:r>
+              <w:rPr>
+                <w:rFonts w:ascii="Arial Unicode MS" w:eastAsia="Arial Unicode MS" w:hAnsi="Arial Unicode MS" w:cs="Arial Unicode MS"/>
+              </w:rPr>
+              <w:t xml:space="preserve"> </w:t>
+            </w:r>
+            <w:r>
+              <w:rPr>
+                <w:rFonts w:ascii="Arial Unicode MS" w:eastAsia="Arial Unicode MS" w:hAnsi="Arial Unicode MS" w:cs="Arial Unicode MS"/>
+              </w:rPr>
+              <w:t>해당</w:t>
             </w:r>
             <w:r>
               <w:rPr>
@@ -24355,11 +24459,85 @@
               </w:rPr>
               <w:t xml:space="preserve"> </w:t>
             </w:r>
-            <w:r>
-              <w:rPr>
-                <w:rFonts w:ascii="Arial Unicode MS" w:eastAsia="Arial Unicode MS" w:hAnsi="Arial Unicode MS" w:cs="Arial Unicode MS"/>
-              </w:rPr>
-              <w:t>회원정보수정</w:t>
+            <w:proofErr w:type="spellStart"/>
+            <w:r>
+              <w:rPr>
+                <w:rFonts w:ascii="Arial Unicode MS" w:eastAsia="Arial Unicode MS" w:hAnsi="Arial Unicode MS" w:cs="Arial Unicode MS"/>
+              </w:rPr>
+              <w:t>신고당한</w:t>
+            </w:r>
+            <w:proofErr w:type="spellEnd"/>
+            <w:r>
+              <w:rPr>
+                <w:rFonts w:ascii="Arial Unicode MS" w:eastAsia="Arial Unicode MS" w:hAnsi="Arial Unicode MS" w:cs="Arial Unicode MS"/>
+              </w:rPr>
+              <w:t xml:space="preserve"> </w:t>
+            </w:r>
+            <w:r>
+              <w:rPr>
+                <w:rFonts w:ascii="Arial Unicode MS" w:eastAsia="Arial Unicode MS" w:hAnsi="Arial Unicode MS" w:cs="Arial Unicode MS"/>
+              </w:rPr>
+              <w:t>회원</w:t>
+            </w:r>
+            <w:r>
+              <w:rPr>
+                <w:rFonts w:ascii="Arial Unicode MS" w:eastAsia="Arial Unicode MS" w:hAnsi="Arial Unicode MS" w:cs="Arial Unicode MS"/>
+              </w:rPr>
+              <w:t xml:space="preserve"> </w:t>
+            </w:r>
+            <w:r>
+              <w:rPr>
+                <w:rFonts w:ascii="Arial Unicode MS" w:eastAsia="Arial Unicode MS" w:hAnsi="Arial Unicode MS" w:cs="Arial Unicode MS"/>
+              </w:rPr>
+              <w:t>목록</w:t>
+            </w:r>
+            <w:r>
+              <w:rPr>
+                <w:rFonts w:ascii="Arial Unicode MS" w:eastAsia="Arial Unicode MS" w:hAnsi="Arial Unicode MS" w:cs="Arial Unicode MS"/>
+              </w:rPr>
+              <w:t xml:space="preserve"> </w:t>
+            </w:r>
+            <w:r>
+              <w:rPr>
+                <w:rFonts w:ascii="Arial Unicode MS" w:eastAsia="Arial Unicode MS" w:hAnsi="Arial Unicode MS" w:cs="Arial Unicode MS"/>
+              </w:rPr>
+              <w:t>또는</w:t>
+            </w:r>
+            <w:r>
+              <w:rPr>
+                <w:rFonts w:ascii="Arial Unicode MS" w:eastAsia="Arial Unicode MS" w:hAnsi="Arial Unicode MS" w:cs="Arial Unicode MS"/>
+              </w:rPr>
+              <w:t xml:space="preserve"> </w:t>
+            </w:r>
+            <w:r>
+              <w:rPr>
+                <w:rFonts w:ascii="Arial Unicode MS" w:eastAsia="Arial Unicode MS" w:hAnsi="Arial Unicode MS" w:cs="Arial Unicode MS"/>
+              </w:rPr>
+              <w:t>회원</w:t>
+            </w:r>
+            <w:r>
+              <w:rPr>
+                <w:rFonts w:ascii="Arial Unicode MS" w:eastAsia="Arial Unicode MS" w:hAnsi="Arial Unicode MS" w:cs="Arial Unicode MS"/>
+              </w:rPr>
+              <w:t xml:space="preserve"> </w:t>
+            </w:r>
+            <w:r>
+              <w:rPr>
+                <w:rFonts w:ascii="Arial Unicode MS" w:eastAsia="Arial Unicode MS" w:hAnsi="Arial Unicode MS" w:cs="Arial Unicode MS"/>
+              </w:rPr>
+              <w:t>제재</w:t>
+            </w:r>
+            <w:r>
+              <w:rPr>
+                <w:rFonts w:ascii="Arial Unicode MS" w:eastAsia="Arial Unicode MS" w:hAnsi="Arial Unicode MS" w:cs="Arial Unicode MS"/>
+              </w:rPr>
+              <w:t xml:space="preserve"> </w:t>
+            </w:r>
+            <w:r>
+              <w:rPr>
+                <w:rFonts w:ascii="Arial Unicode MS" w:eastAsia="Arial Unicode MS" w:hAnsi="Arial Unicode MS" w:cs="Arial Unicode MS"/>
+              </w:rPr>
+              <w:t>요청</w:t>
             </w:r>
             <w:r>
               <w:rPr>
@@ -24975,9 +25153,13 @@
         </w:tc>
       </w:tr>
       <w:tr>
+        <w:trPr>
+          <w:trHeight w:val="420"/>
+        </w:trPr>
         <w:tc>
           <w:tcPr>
             <w:tcW w:w="2385" w:type="dxa"/>
+            <w:vMerge w:val="restart"/>
             <w:shd w:val="clear" w:color="auto" w:fill="auto"/>
             <w:tcMar>
               <w:top w:w="100" w:type="dxa"/>
@@ -25213,6 +25395,7 @@
               <w:rPr>
                 <w:rFonts w:ascii="Arial Unicode MS" w:eastAsia="Arial Unicode MS" w:hAnsi="Arial Unicode MS" w:cs="Arial Unicode MS"/>
               </w:rPr>
+              <w:lastRenderedPageBreak/>
               <w:t>회원</w:t>
             </w:r>
             <w:r>
@@ -25250,6 +25433,111 @@
                 <w:rFonts w:ascii="Arial Unicode MS" w:eastAsia="Arial Unicode MS" w:hAnsi="Arial Unicode MS" w:cs="Arial Unicode MS"/>
               </w:rPr>
               <w:t>값</w:t>
+            </w:r>
+          </w:p>
+        </w:tc>
+      </w:tr>
+      <w:tr>
+        <w:trPr>
+          <w:trHeight w:val="420"/>
+        </w:trPr>
+        <w:tc>
+          <w:tcPr>
+            <w:tcW w:w="2385" w:type="dxa"/>
+            <w:vMerge/>
+            <w:shd w:val="clear" w:color="auto" w:fill="auto"/>
+            <w:tcMar>
+              <w:top w:w="100" w:type="dxa"/>
+              <w:left w:w="100" w:type="dxa"/>
+              <w:bottom w:w="100" w:type="dxa"/>
+              <w:right w:w="100" w:type="dxa"/>
+            </w:tcMar>
+          </w:tcPr>
+          <w:p>
+            <w:pPr>
+              <w:widowControl w:val="0"/>
+              <w:spacing w:line="240" w:lineRule="auto"/>
+            </w:pPr>
+          </w:p>
+        </w:tc>
+        <w:tc>
+          <w:tcPr>
+            <w:tcW w:w="1845" w:type="dxa"/>
+            <w:shd w:val="clear" w:color="auto" w:fill="auto"/>
+            <w:tcMar>
+              <w:top w:w="100" w:type="dxa"/>
+              <w:left w:w="100" w:type="dxa"/>
+              <w:bottom w:w="100" w:type="dxa"/>
+              <w:right w:w="100" w:type="dxa"/>
+            </w:tcMar>
+          </w:tcPr>
+          <w:p>
+            <w:pPr>
+              <w:widowControl w:val="0"/>
+              <w:spacing w:line="240" w:lineRule="auto"/>
+            </w:pPr>
+            <w:proofErr w:type="spellStart"/>
+            <w:r>
+              <w:t>Reported</w:t>
+            </w:r>
+            <w:proofErr w:type="spellEnd"/>
+            <w:r>
+              <w:t xml:space="preserve"> </w:t>
+            </w:r>
+            <w:proofErr w:type="spellStart"/>
+            <w:r>
+              <w:t>Users</w:t>
+            </w:r>
+            <w:proofErr w:type="spellEnd"/>
+          </w:p>
+        </w:tc>
+        <w:tc>
+          <w:tcPr>
+            <w:tcW w:w="4785" w:type="dxa"/>
+            <w:shd w:val="clear" w:color="auto" w:fill="auto"/>
+            <w:tcMar>
+              <w:top w:w="100" w:type="dxa"/>
+              <w:left w:w="100" w:type="dxa"/>
+              <w:bottom w:w="100" w:type="dxa"/>
+              <w:right w:w="100" w:type="dxa"/>
+            </w:tcMar>
+          </w:tcPr>
+          <w:p>
+            <w:pPr>
+              <w:widowControl w:val="0"/>
+              <w:spacing w:line="240" w:lineRule="auto"/>
+            </w:pPr>
+            <w:proofErr w:type="spellStart"/>
+            <w:r>
+              <w:rPr>
+                <w:rFonts w:ascii="Arial Unicode MS" w:eastAsia="Arial Unicode MS" w:hAnsi="Arial Unicode MS" w:cs="Arial Unicode MS"/>
+              </w:rPr>
+              <w:t>신고당한</w:t>
+            </w:r>
+            <w:proofErr w:type="spellEnd"/>
+            <w:r>
+              <w:rPr>
+                <w:rFonts w:ascii="Arial Unicode MS" w:eastAsia="Arial Unicode MS" w:hAnsi="Arial Unicode MS" w:cs="Arial Unicode MS"/>
+              </w:rPr>
+              <w:t xml:space="preserve"> </w:t>
+            </w:r>
+            <w:r>
+              <w:rPr>
+                <w:rFonts w:ascii="Arial Unicode MS" w:eastAsia="Arial Unicode MS" w:hAnsi="Arial Unicode MS" w:cs="Arial Unicode MS"/>
+              </w:rPr>
+              <w:t>사용자들의</w:t>
+            </w:r>
+            <w:r>
+              <w:rPr>
+                <w:rFonts w:ascii="Arial Unicode MS" w:eastAsia="Arial Unicode MS" w:hAnsi="Arial Unicode MS" w:cs="Arial Unicode MS"/>
+              </w:rPr>
+              <w:t xml:space="preserve"> </w:t>
+            </w:r>
+            <w:r>
+              <w:rPr>
+                <w:rFonts w:ascii="Arial Unicode MS" w:eastAsia="Arial Unicode MS" w:hAnsi="Arial Unicode MS" w:cs="Arial Unicode MS"/>
+              </w:rPr>
+              <w:t>목록</w:t>
             </w:r>
           </w:p>
         </w:tc>
@@ -27271,6 +27559,7 @@
               <w:rPr>
                 <w:rFonts w:ascii="Arial Unicode MS" w:eastAsia="Arial Unicode MS" w:hAnsi="Arial Unicode MS" w:cs="Arial Unicode MS"/>
               </w:rPr>
+              <w:lastRenderedPageBreak/>
               <w:t>홈페이지를</w:t>
             </w:r>
             <w:r>
@@ -29055,6 +29344,7 @@
             </w:pPr>
             <w:proofErr w:type="spellStart"/>
             <w:r>
+              <w:lastRenderedPageBreak/>
               <w:t>Participating</w:t>
             </w:r>
             <w:proofErr w:type="spellEnd"/>
@@ -29420,7 +29710,6 @@
               <w:rPr>
                 <w:lang w:val="en-US"/>
               </w:rPr>
-              <w:lastRenderedPageBreak/>
               <w:t>Flow</w:t>
             </w:r>
             <w:proofErr w:type="spellEnd"/>
@@ -31724,6 +32013,7 @@
             </w:pPr>
             <w:proofErr w:type="spellStart"/>
             <w:r>
+              <w:lastRenderedPageBreak/>
               <w:t>Concept</w:t>
             </w:r>
             <w:proofErr w:type="spellEnd"/>
@@ -32082,7 +32372,6 @@
             </w:pPr>
             <w:proofErr w:type="spellStart"/>
             <w:r>
-              <w:lastRenderedPageBreak/>
               <w:t>Page</w:t>
             </w:r>
             <w:proofErr w:type="spellEnd"/>
@@ -32117,7 +32406,6 @@
               <w:rPr>
                 <w:rFonts w:ascii="Arial Unicode MS" w:eastAsia="Arial Unicode MS" w:hAnsi="Arial Unicode MS" w:cs="Arial Unicode MS"/>
               </w:rPr>
-              <w:lastRenderedPageBreak/>
               <w:t>Controller</w:t>
             </w:r>
             <w:r>
@@ -32219,7 +32507,6 @@
               <w:rPr>
                 <w:rFonts w:ascii="Arial Unicode MS" w:eastAsia="Arial Unicode MS" w:hAnsi="Arial Unicode MS" w:cs="Arial Unicode MS"/>
               </w:rPr>
-              <w:lastRenderedPageBreak/>
               <w:t>수신합니다</w:t>
             </w:r>
             <w:r>
@@ -32248,7 +32535,6 @@
             </w:pPr>
             <w:proofErr w:type="spellStart"/>
             <w:r>
-              <w:lastRenderedPageBreak/>
               <w:t>conveys-requests</w:t>
             </w:r>
             <w:proofErr w:type="spellEnd"/>
@@ -34368,7 +34654,6 @@
             </w:pPr>
             <w:proofErr w:type="spellStart"/>
             <w:r>
-              <w:lastRenderedPageBreak/>
               <w:t>Related</w:t>
             </w:r>
             <w:proofErr w:type="spellEnd"/>
@@ -36331,6 +36616,7 @@
               <w:rPr>
                 <w:rFonts w:ascii="Arial Unicode MS" w:eastAsia="Arial Unicode MS" w:hAnsi="Arial Unicode MS" w:cs="Arial Unicode MS"/>
               </w:rPr>
+              <w:lastRenderedPageBreak/>
               <w:t>사이트이용자에게</w:t>
             </w:r>
             <w:r>
@@ -36771,7 +37057,6 @@
         <w:rPr>
           <w:color w:val="0000FF"/>
         </w:rPr>
-        <w:lastRenderedPageBreak/>
         <w:t>Extracting</w:t>
       </w:r>
       <w:proofErr w:type="spellEnd"/>
@@ -38579,6 +38864,7 @@
     <w:p>
       <w:pPr>
         <w:rPr>
+          <w:rFonts w:hint="eastAsia"/>
           <w:color w:val="0000FF"/>
         </w:rPr>
       </w:pPr>
@@ -38654,9 +38940,9 @@
 <file path=word/numbering.xml><?xml version="1.0" encoding="utf-8"?>
 <w:numbering xmlns:wpc="http://schemas.microsoft.com/office/word/2010/wordprocessingCanvas" xmlns:cx="http://schemas.microsoft.com/office/drawing/2014/chartex" xmlns:cx1="http://schemas.microsoft.com/office/drawing/2015/9/8/chartex" xmlns:cx2="http://schemas.microsoft.com/office/drawing/2015/10/21/chartex" xmlns:cx3="http://schemas.microsoft.com/office/drawing/2016/5/9/chartex" xmlns:cx4="http://schemas.microsoft.com/office/drawing/2016/5/10/chartex" xmlns:cx5="http://schemas.microsoft.com/office/drawing/2016/5/11/chartex" xmlns:cx6="http://schemas.microsoft.com/office/drawing/2016/5/12/chartex" xmlns:cx7="http://schemas.microsoft.com/office/drawing/2016/5/13/chartex" xmlns:cx8="http://schemas.microsoft.com/office/drawing/2016/5/14/chartex" xmlns:mc="http://schemas.openxmlformats.org/markup-compatibility/2006" xmlns:aink="http://schemas.microsoft.com/office/drawing/2016/ink" xmlns:am3d="http://schemas.microsoft.com/office/drawing/2017/model3d" xmlns:o="urn:schemas-microsoft-com:office:office" xmlns:r="http://schemas.openxmlformats.org/officeDocument/2006/relationships" xmlns:m="http://schemas.openxmlformats.org/officeDocument/2006/math" xmlns:v="urn:schemas-microsoft-com:vml" xmlns:wp14="http://schemas.microsoft.com/office/word/2010/wordprocessingDrawing" xmlns:wp="http://schemas.openxmlformats.org/drawingml/2006/wordprocessingDrawing" xmlns:w10="urn:schemas-microsoft-com:office:word" xmlns:w="http://schemas.openxmlformats.org/wordprocessingml/2006/main" xmlns:w14="http://schemas.microsoft.com/office/word/2010/wordml" xmlns:w15="http://schemas.microsoft.com/office/word/2012/wordml" xmlns:w16cex="http://schemas.microsoft.com/office/word/2018/wordml/cex" xmlns:w16cid="http://schemas.microsoft.com/office/word/2016/wordml/cid" xmlns:w16="http://schemas.microsoft.com/office/word/2018/wordml" xmlns:w16sdtdh="http://schemas.microsoft.com/office/word/2020/wordml/sdtdatahash" xmlns:w16se="http://schemas.microsoft.com/office/word/2015/wordml/symex" xmlns:wpg="http://schemas.microsoft.com/office/word/2010/wordprocessingGroup" xmlns:wpi="http://schemas.microsoft.com/office/word/2010/wordprocessingInk" xmlns:wne="http://schemas.microsoft.com/office/word/2006/wordml" xmlns:wps="http://schemas.microsoft.com/office/word/2010/wordprocessingShape" mc:Ignorable="w14 w15 w16se w16cid w16 w16cex w16sdtdh wp14">
   <w:abstractNum w:abstractNumId="0" w15:restartNumberingAfterBreak="0">
-    <w:nsid w:val="01490488"/>
+    <w:nsid w:val="2DCF0D61"/>
     <w:multiLevelType w:val="multilevel"/>
-    <w:tmpl w:val="066CB75C"/>
+    <w:tmpl w:val="FBBC2864"/>
     <w:lvl w:ilvl="0">
       <w:start w:val="1"/>
       <w:numFmt w:val="bullet"/>
@@ -38767,9 +39053,9 @@
     </w:lvl>
   </w:abstractNum>
   <w:abstractNum w:abstractNumId="1" w15:restartNumberingAfterBreak="0">
-    <w:nsid w:val="4AED2523"/>
+    <w:nsid w:val="2E424E55"/>
     <w:multiLevelType w:val="multilevel"/>
-    <w:tmpl w:val="D944ABBC"/>
+    <w:tmpl w:val="C03AE8F0"/>
     <w:lvl w:ilvl="0">
       <w:start w:val="1"/>
       <w:numFmt w:val="bullet"/>
@@ -38880,9 +39166,9 @@
     </w:lvl>
   </w:abstractNum>
   <w:abstractNum w:abstractNumId="2" w15:restartNumberingAfterBreak="0">
-    <w:nsid w:val="5DA12524"/>
+    <w:nsid w:val="69581DC8"/>
     <w:multiLevelType w:val="multilevel"/>
-    <w:tmpl w:val="41689DDA"/>
+    <w:tmpl w:val="7CA2DAB2"/>
     <w:lvl w:ilvl="0">
       <w:start w:val="1"/>
       <w:numFmt w:val="bullet"/>
@@ -38993,9 +39279,9 @@
     </w:lvl>
   </w:abstractNum>
   <w:abstractNum w:abstractNumId="3" w15:restartNumberingAfterBreak="0">
-    <w:nsid w:val="741D595E"/>
+    <w:nsid w:val="703609F5"/>
     <w:multiLevelType w:val="multilevel"/>
-    <w:tmpl w:val="742EA99A"/>
+    <w:tmpl w:val="3958320C"/>
     <w:lvl w:ilvl="0">
       <w:start w:val="1"/>
       <w:numFmt w:val="bullet"/>
@@ -39106,16 +39392,16 @@
     </w:lvl>
   </w:abstractNum>
   <w:num w:numId="1">
+    <w:abstractNumId w:val="2"/>
+  </w:num>
+  <w:num w:numId="2">
     <w:abstractNumId w:val="1"/>
   </w:num>
-  <w:num w:numId="2">
+  <w:num w:numId="3">
     <w:abstractNumId w:val="3"/>
   </w:num>
-  <w:num w:numId="3">
+  <w:num w:numId="4">
     <w:abstractNumId w:val="0"/>
-  </w:num>
-  <w:num w:numId="4">
-    <w:abstractNumId w:val="2"/>
   </w:num>
 </w:numbering>
 </file>

</xml_diff>